<commit_message>
#24 & #28: Partially implemented
</commit_message>
<xml_diff>
--- a/Architectural design.docx
+++ b/Architectural design.docx
@@ -897,51 +897,11 @@
       </w:pPr>
       <w:proofErr w:type="spellStart"/>
       <w:r>
-        <w:t>GamePlayCommandList</w:t>
+        <w:t>MapEditingCommandListForUser</w:t>
       </w:r>
       <w:proofErr w:type="spellEnd"/>
       <w:r>
         <w:t xml:space="preserve"> - This is an </w:t>
-      </w:r>
-      <w:proofErr w:type="spellStart"/>
-      <w:r>
-        <w:t>enum</w:t>
-      </w:r>
-      <w:proofErr w:type="spellEnd"/>
-      <w:r>
-        <w:t xml:space="preserve"> class which stores </w:t>
-      </w:r>
-      <w:r>
-        <w:t xml:space="preserve">all hardcoded command for </w:t>
-      </w:r>
-      <w:proofErr w:type="spellStart"/>
-      <w:r>
-        <w:t>loadmap</w:t>
-      </w:r>
-      <w:proofErr w:type="spellEnd"/>
-      <w:r>
-        <w:t xml:space="preserve"> to initialize game play phase</w:t>
-      </w:r>
-      <w:r>
-        <w:t>.</w:t>
-      </w:r>
-    </w:p>
-    <w:p>
-      <w:pPr>
-        <w:tabs>
-          <w:tab w:val="left" w:pos="1965"/>
-        </w:tabs>
-      </w:pPr>
-      <w:proofErr w:type="spellStart"/>
-      <w:r>
-        <w:t>MapEditingCommandListForUser</w:t>
-      </w:r>
-      <w:proofErr w:type="spellEnd"/>
-      <w:r>
-        <w:t xml:space="preserve"> - </w:t>
-      </w:r>
-      <w:r>
-        <w:t xml:space="preserve">This is an </w:t>
       </w:r>
       <w:proofErr w:type="spellStart"/>
       <w:r>
@@ -1067,80 +1027,6 @@
           <w:tab w:val="left" w:pos="1965"/>
         </w:tabs>
       </w:pPr>
-      <w:proofErr w:type="spellStart"/>
-      <w:r>
-        <w:t>GamePlayCommandList</w:t>
-      </w:r>
-      <w:proofErr w:type="spellEnd"/>
-      <w:r>
-        <w:t xml:space="preserve"> - This is an </w:t>
-      </w:r>
-      <w:proofErr w:type="spellStart"/>
-      <w:r>
-        <w:t>enum</w:t>
-      </w:r>
-      <w:proofErr w:type="spellEnd"/>
-      <w:r>
-        <w:t xml:space="preserve"> class which stores all of the hardcoded commands</w:t>
-      </w:r>
-      <w:r>
-        <w:t>.</w:t>
-      </w:r>
-    </w:p>
-    <w:p>
-      <w:pPr>
-        <w:tabs>
-          <w:tab w:val="left" w:pos="1965"/>
-        </w:tabs>
-      </w:pPr>
-      <w:proofErr w:type="spellStart"/>
-      <w:r>
-        <w:t>ValidateCommandController</w:t>
-      </w:r>
-      <w:proofErr w:type="spellEnd"/>
-      <w:r>
-        <w:t xml:space="preserve"> -</w:t>
-      </w:r>
-      <w:r>
-        <w:t xml:space="preserve"> This class is used to validate </w:t>
-      </w:r>
-      <w:r>
-        <w:t xml:space="preserve">initial </w:t>
-      </w:r>
-      <w:r>
-        <w:t xml:space="preserve">game play commands like </w:t>
-      </w:r>
-      <w:proofErr w:type="spellStart"/>
-      <w:r>
-        <w:t>loadmap</w:t>
-      </w:r>
-      <w:proofErr w:type="spellEnd"/>
-      <w:r>
-        <w:t xml:space="preserve">, </w:t>
-      </w:r>
-      <w:proofErr w:type="spellStart"/>
-      <w:r>
-        <w:t>gameplayer</w:t>
-      </w:r>
-      <w:proofErr w:type="spellEnd"/>
-      <w:r>
-        <w:t xml:space="preserve"> and </w:t>
-      </w:r>
-      <w:proofErr w:type="spellStart"/>
-      <w:r>
-        <w:t>assigncountries</w:t>
-      </w:r>
-      <w:proofErr w:type="spellEnd"/>
-      <w:r>
-        <w:t>.</w:t>
-      </w:r>
-    </w:p>
-    <w:p>
-      <w:pPr>
-        <w:tabs>
-          <w:tab w:val="left" w:pos="1965"/>
-        </w:tabs>
-      </w:pPr>
     </w:p>
     <w:p>
       <w:pPr>
@@ -1201,24 +1087,108 @@
       </w:pPr>
       <w:proofErr w:type="spellStart"/>
       <w:r>
+        <w:t>CountryModel</w:t>
+      </w:r>
+      <w:proofErr w:type="spellEnd"/>
+      <w:r>
+        <w:t xml:space="preserve"> -</w:t>
+      </w:r>
+      <w:r>
+        <w:t xml:space="preserve"> </w:t>
+      </w:r>
+      <w:r>
+        <w:t>This class will contain information related to specific country</w:t>
+      </w:r>
+      <w:r>
+        <w:t xml:space="preserve">. Its current armies count, player who owns it and </w:t>
+      </w:r>
+      <w:r>
+        <w:t>the continent it belongs to.</w:t>
+      </w:r>
+    </w:p>
+    <w:p>
+      <w:pPr>
+        <w:tabs>
+          <w:tab w:val="left" w:pos="1965"/>
+        </w:tabs>
+      </w:pPr>
+      <w:proofErr w:type="spellStart"/>
+      <w:r>
+        <w:t>CoordinateModel</w:t>
+      </w:r>
+      <w:proofErr w:type="spellEnd"/>
+      <w:r>
+        <w:t xml:space="preserve"> - This model stores coordinates of the country with respect to the entire map.</w:t>
+      </w:r>
+    </w:p>
+    <w:p>
+      <w:pPr>
+        <w:tabs>
+          <w:tab w:val="left" w:pos="1965"/>
+        </w:tabs>
+      </w:pPr>
+      <w:proofErr w:type="spellStart"/>
+      <w:r>
+        <w:t>GamePlayCommandListForPlayer</w:t>
+      </w:r>
+      <w:proofErr w:type="spellEnd"/>
+      <w:r>
+        <w:t xml:space="preserve"> - This is an </w:t>
+      </w:r>
+      <w:proofErr w:type="spellStart"/>
+      <w:r>
+        <w:t>enum</w:t>
+      </w:r>
+      <w:proofErr w:type="spellEnd"/>
+      <w:r>
+        <w:t xml:space="preserve"> class which stores hardcoded commands issued by the player during the main game play.</w:t>
+      </w:r>
+    </w:p>
+    <w:p>
+      <w:pPr>
+        <w:tabs>
+          <w:tab w:val="left" w:pos="1965"/>
+        </w:tabs>
+      </w:pPr>
+      <w:proofErr w:type="spellStart"/>
+      <w:r>
         <w:lastRenderedPageBreak/>
-        <w:t>CountryModel</w:t>
+        <w:t>MapState</w:t>
       </w:r>
       <w:proofErr w:type="spellEnd"/>
       <w:r>
-        <w:t xml:space="preserve"> -</w:t>
-      </w:r>
-      <w:r>
         <w:t xml:space="preserve"> </w:t>
       </w:r>
       <w:r>
-        <w:t>This class will contain information related to specific country</w:t>
-      </w:r>
-      <w:r>
-        <w:t xml:space="preserve">. Its current armies count, player who owns it and </w:t>
-      </w:r>
-      <w:r>
-        <w:t>the continent it belongs to.</w:t>
+        <w:t>-</w:t>
+      </w:r>
+      <w:r>
+        <w:t xml:space="preserve"> This class is used to maintain the list of continents and countries present in the map and their relationship.</w:t>
+      </w:r>
+    </w:p>
+    <w:p>
+      <w:pPr>
+        <w:tabs>
+          <w:tab w:val="left" w:pos="1965"/>
+        </w:tabs>
+      </w:pPr>
+      <w:r>
+        <w:t xml:space="preserve">Order </w:t>
+      </w:r>
+      <w:r>
+        <w:t>-</w:t>
+      </w:r>
+      <w:r>
+        <w:t xml:space="preserve"> This class is used to store order issued by a player. It </w:t>
+      </w:r>
+      <w:r>
+        <w:t>contains</w:t>
+      </w:r>
+      <w:r>
+        <w:t xml:space="preserve"> the variables to store command and its parameters</w:t>
+      </w:r>
+      <w:r>
+        <w:t>. It also holds reference to the player who issued the order.</w:t>
       </w:r>
     </w:p>
     <w:p>
@@ -1229,11 +1199,17 @@
       </w:pPr>
       <w:proofErr w:type="spellStart"/>
       <w:r>
-        <w:t>CoordinateModel</w:t>
+        <w:t>PlayerModel</w:t>
       </w:r>
       <w:proofErr w:type="spellEnd"/>
       <w:r>
-        <w:t xml:space="preserve"> - This model stores coordinates of the country with respect to the entire map.</w:t>
+        <w:t xml:space="preserve"> - This class</w:t>
+      </w:r>
+      <w:r>
+        <w:t xml:space="preserve"> is used to store a players’ information like countries owned and its name.</w:t>
+      </w:r>
+      <w:r>
+        <w:t xml:space="preserve"> It also stores temporary information like reinforcements and list of orders.</w:t>
       </w:r>
     </w:p>
     <w:p>
@@ -1244,103 +1220,13 @@
       </w:pPr>
       <w:proofErr w:type="spellStart"/>
       <w:r>
-        <w:t>GamePlayCommandListForPlayer</w:t>
+        <w:t>PlayerState</w:t>
       </w:r>
       <w:proofErr w:type="spellEnd"/>
       <w:r>
-        <w:t xml:space="preserve"> - This is an </w:t>
-      </w:r>
-      <w:proofErr w:type="spellStart"/>
-      <w:r>
-        <w:t>enum</w:t>
-      </w:r>
-      <w:proofErr w:type="spellEnd"/>
-      <w:r>
-        <w:t xml:space="preserve"> class which stores hardcoded commands issued by the player during the main game play.</w:t>
-      </w:r>
-    </w:p>
-    <w:p>
-      <w:pPr>
-        <w:tabs>
-          <w:tab w:val="left" w:pos="1965"/>
-        </w:tabs>
-      </w:pPr>
-      <w:proofErr w:type="spellStart"/>
-      <w:r>
-        <w:t>MapState</w:t>
-      </w:r>
-      <w:proofErr w:type="spellEnd"/>
-      <w:r>
         <w:t xml:space="preserve"> </w:t>
       </w:r>
       <w:r>
-        <w:t>-</w:t>
-      </w:r>
-      <w:r>
-        <w:t xml:space="preserve"> This class is used to maintain the list of continents and countries present in the map and their relationship.</w:t>
-      </w:r>
-    </w:p>
-    <w:p>
-      <w:pPr>
-        <w:tabs>
-          <w:tab w:val="left" w:pos="1965"/>
-        </w:tabs>
-      </w:pPr>
-      <w:r>
-        <w:t xml:space="preserve">Order </w:t>
-      </w:r>
-      <w:r>
-        <w:t>-</w:t>
-      </w:r>
-      <w:r>
-        <w:t xml:space="preserve"> This class is used to store order issued by a player. It </w:t>
-      </w:r>
-      <w:r>
-        <w:t>contains</w:t>
-      </w:r>
-      <w:r>
-        <w:t xml:space="preserve"> the variables to store command and its parameters</w:t>
-      </w:r>
-      <w:r>
-        <w:t>. It also holds reference to the player who issued the order.</w:t>
-      </w:r>
-    </w:p>
-    <w:p>
-      <w:pPr>
-        <w:tabs>
-          <w:tab w:val="left" w:pos="1965"/>
-        </w:tabs>
-      </w:pPr>
-      <w:proofErr w:type="spellStart"/>
-      <w:r>
-        <w:t>PlayerModel</w:t>
-      </w:r>
-      <w:proofErr w:type="spellEnd"/>
-      <w:r>
-        <w:t xml:space="preserve"> - This class</w:t>
-      </w:r>
-      <w:r>
-        <w:t xml:space="preserve"> is used to store a players’ information like countries owned and its name.</w:t>
-      </w:r>
-      <w:r>
-        <w:t xml:space="preserve"> It also stores temporary information like reinforcements and list of orders.</w:t>
-      </w:r>
-    </w:p>
-    <w:p>
-      <w:pPr>
-        <w:tabs>
-          <w:tab w:val="left" w:pos="1965"/>
-        </w:tabs>
-      </w:pPr>
-      <w:proofErr w:type="spellStart"/>
-      <w:r>
-        <w:t>PlayerState</w:t>
-      </w:r>
-      <w:proofErr w:type="spellEnd"/>
-      <w:r>
-        <w:t xml:space="preserve"> </w:t>
-      </w:r>
-      <w:r>
         <w:t xml:space="preserve">- </w:t>
       </w:r>
       <w:r>
@@ -1348,6 +1234,51 @@
       </w:r>
       <w:r>
         <w:t>intain the state of the players like add/remove player.</w:t>
+      </w:r>
+    </w:p>
+    <w:p>
+      <w:pPr>
+        <w:tabs>
+          <w:tab w:val="left" w:pos="1965"/>
+        </w:tabs>
+      </w:pPr>
+    </w:p>
+    <w:p>
+      <w:pPr>
+        <w:tabs>
+          <w:tab w:val="left" w:pos="1965"/>
+        </w:tabs>
+        <w:rPr>
+          <w:sz w:val="28"/>
+          <w:szCs w:val="28"/>
+        </w:rPr>
+      </w:pPr>
+      <w:r>
+        <w:rPr>
+          <w:sz w:val="28"/>
+          <w:szCs w:val="28"/>
+        </w:rPr>
+        <w:t>Incorpo</w:t>
+      </w:r>
+      <w:r>
+        <w:rPr>
+          <w:sz w:val="28"/>
+          <w:szCs w:val="28"/>
+        </w:rPr>
+        <w:t>ration of State pattern:</w:t>
+      </w:r>
+    </w:p>
+    <w:p>
+      <w:pPr>
+        <w:tabs>
+          <w:tab w:val="left" w:pos="1965"/>
+        </w:tabs>
+      </w:pPr>
+      <w:r>
+        <w:t xml:space="preserve">Created Phase abstract class and multiple sub-classes of Phase to indicate different phases. </w:t>
+      </w:r>
+      <w:r>
+        <w:t>For each command entered by the user/player, we first validate the command and call resp. methods. Then base on the Phase, the method gets executed or it prints “Invalid command for … phase” message.</w:t>
       </w:r>
       <w:bookmarkStart w:id="0" w:name="_GoBack"/>
       <w:bookmarkEnd w:id="0"/>
@@ -1759,6 +1690,7 @@
   <w:style w:type="character" w:default="1" w:styleId="DefaultParagraphFont">
     <w:name w:val="Default Paragraph Font"/>
     <w:uiPriority w:val="1"/>
+    <w:semiHidden/>
     <w:unhideWhenUsed/>
   </w:style>
   <w:style w:type="table" w:default="1" w:styleId="TableNormal">

</xml_diff>